<commit_message>
last push 1/11 ^_^
</commit_message>
<xml_diff>
--- a/Temp/AMU.docx
+++ b/Temp/AMU.docx
@@ -2767,17 +2767,7 @@
           <w:szCs w:val="28"/>
           <w:lang w:bidi="ar-SY"/>
         </w:rPr>
-        <w:t xml:space="preserve"> </w:t>
-      </w:r>
-      <w:r>
-        <w:rPr>
-          <w:rFonts w:ascii="Sakkal Majalla" w:hAnsi="Sakkal Majalla" w:cs="Sakkal Majalla"/>
-          <w:color w:val="1F497D"/>
-          <w:sz w:val="28"/>
-          <w:szCs w:val="28"/>
-          <w:lang w:bidi="ar-SY"/>
-        </w:rPr>
-        <w:t>link</w:t>
+        <w:t xml:space="preserve"> link</w:t>
       </w:r>
     </w:p>
     <w:p>
@@ -2824,17 +2814,7 @@
           <w:szCs w:val="28"/>
           <w:lang w:bidi="ar-SY"/>
         </w:rPr>
-        <w:t xml:space="preserve"> </w:t>
-      </w:r>
-      <w:r>
-        <w:rPr>
-          <w:rFonts w:ascii="Sakkal Majalla" w:hAnsi="Sakkal Majalla" w:cs="Sakkal Majalla"/>
-          <w:color w:val="1F497D"/>
-          <w:sz w:val="28"/>
-          <w:szCs w:val="28"/>
-          <w:lang w:bidi="ar-SY"/>
-        </w:rPr>
-        <w:t>link</w:t>
+        <w:t xml:space="preserve"> link</w:t>
       </w:r>
     </w:p>
     <w:p>
@@ -2881,17 +2861,7 @@
           <w:szCs w:val="28"/>
           <w:lang w:bidi="ar-SY"/>
         </w:rPr>
-        <w:t xml:space="preserve"> </w:t>
-      </w:r>
-      <w:r>
-        <w:rPr>
-          <w:rFonts w:ascii="Sakkal Majalla" w:hAnsi="Sakkal Majalla" w:cs="Sakkal Majalla"/>
-          <w:color w:val="1F497D"/>
-          <w:sz w:val="28"/>
-          <w:szCs w:val="28"/>
-          <w:lang w:bidi="ar-SY"/>
-        </w:rPr>
-        <w:t>link</w:t>
+        <w:t xml:space="preserve"> link</w:t>
       </w:r>
     </w:p>
     <w:p>
@@ -3427,15 +3397,131 @@
       <w:pPr>
         <w:bidi/>
         <w:rPr>
+          <w:rFonts w:ascii="Sakkal Majalla" w:hAnsi="Sakkal Majalla" w:cs="Sakkal Majalla"/>
+          <w:b/>
+          <w:bCs/>
+          <w:color w:val="1F497D"/>
+          <w:sz w:val="28"/>
+          <w:szCs w:val="28"/>
+          <w:lang w:bidi="ar-SY"/>
+        </w:rPr>
+      </w:pPr>
+      <w:r>
+        <w:rPr>
+          <w:rFonts w:ascii="Sakkal Majalla" w:hAnsi="Sakkal Majalla" w:cs="Sakkal Majalla"/>
+          <w:b/>
+          <w:bCs/>
+          <w:color w:val="1F497D"/>
+          <w:sz w:val="28"/>
+          <w:szCs w:val="28"/>
+          <w:rtl/>
+          <w:lang w:bidi="ar-SY"/>
+        </w:rPr>
+        <w:t xml:space="preserve">معرض الصور </w:t>
+      </w:r>
+      <w:r>
+        <w:rPr>
+          <w:rFonts w:ascii="Sakkal Majalla" w:hAnsi="Sakkal Majalla" w:cs="Sakkal Majalla"/>
+          <w:b/>
+          <w:bCs/>
+          <w:color w:val="1F497D"/>
+          <w:sz w:val="28"/>
+          <w:szCs w:val="28"/>
+          <w:lang w:bidi="ar-SY"/>
+        </w:rPr>
+        <w:t xml:space="preserve"> link</w:t>
+      </w:r>
+    </w:p>
+    <w:p>
+      <w:pPr>
+        <w:bidi/>
+        <w:rPr>
+          <w:rFonts w:ascii="Sakkal Majalla" w:hAnsi="Sakkal Majalla" w:cs="Sakkal Majalla"/>
+          <w:color w:val="1F497D"/>
+          <w:sz w:val="28"/>
+          <w:szCs w:val="28"/>
+          <w:rtl/>
+          <w:lang w:bidi="ar-SY"/>
+        </w:rPr>
+      </w:pPr>
+    </w:p>
+    <w:p>
+      <w:pPr>
+        <w:bidi/>
+        <w:rPr>
+          <w:rFonts w:ascii="Sakkal Majalla" w:hAnsi="Sakkal Majalla" w:cs="Sakkal Majalla"/>
+          <w:b/>
+          <w:bCs/>
+          <w:color w:val="1F497D"/>
+          <w:sz w:val="28"/>
+          <w:szCs w:val="28"/>
+          <w:lang w:bidi="ar-SY"/>
+        </w:rPr>
+      </w:pPr>
+      <w:r>
+        <w:rPr>
+          <w:rFonts w:ascii="Sakkal Majalla" w:hAnsi="Sakkal Majalla" w:cs="Sakkal Majalla"/>
+          <w:b/>
+          <w:bCs/>
+          <w:color w:val="1F497D"/>
+          <w:sz w:val="28"/>
+          <w:szCs w:val="28"/>
+          <w:rtl/>
+          <w:lang w:bidi="ar-SY"/>
+        </w:rPr>
+        <w:t xml:space="preserve">زاوية الدخول إلى </w:t>
+      </w:r>
+      <w:proofErr w:type="spellStart"/>
+      <w:r>
+        <w:rPr>
+          <w:rFonts w:ascii="Sakkal Majalla" w:hAnsi="Sakkal Majalla" w:cs="Sakkal Majalla"/>
+          <w:b/>
+          <w:bCs/>
+          <w:color w:val="1F497D"/>
+          <w:sz w:val="28"/>
+          <w:szCs w:val="28"/>
+        </w:rPr>
+        <w:t>Learnata</w:t>
+      </w:r>
+      <w:proofErr w:type="spellEnd"/>
+      <w:r>
+        <w:rPr>
+          <w:rFonts w:ascii="Sakkal Majalla" w:hAnsi="Sakkal Majalla" w:cs="Sakkal Majalla"/>
+          <w:b/>
+          <w:bCs/>
+          <w:color w:val="1F497D"/>
+          <w:sz w:val="28"/>
+          <w:szCs w:val="28"/>
+          <w:rtl/>
+        </w:rPr>
+        <w:t xml:space="preserve"> </w:t>
+      </w:r>
+      <w:r>
+        <w:rPr>
+          <w:rFonts w:ascii="Sakkal Majalla" w:hAnsi="Sakkal Majalla" w:cs="Sakkal Majalla"/>
+          <w:b/>
+          <w:bCs/>
+          <w:color w:val="1F497D"/>
+          <w:sz w:val="28"/>
+          <w:szCs w:val="28"/>
+          <w:rtl/>
+          <w:lang w:bidi="ar-SY"/>
+        </w:rPr>
+        <w:t>للطلاب وذويهم</w:t>
+      </w:r>
+      <w:r>
+        <w:rPr>
           <w:rFonts w:ascii="Sakkal Majalla" w:hAnsi="Sakkal Majalla" w:cs="Sakkal Majalla" w:hint="cs"/>
           <w:b/>
           <w:bCs/>
           <w:color w:val="1F497D"/>
           <w:sz w:val="28"/>
           <w:szCs w:val="28"/>
-          <w:lang w:bidi="ar-SY"/>
-        </w:rPr>
-      </w:pPr>
+          <w:rtl/>
+          <w:lang w:bidi="ar-SY"/>
+        </w:rPr>
+        <w:t xml:space="preserve"> </w:t>
+      </w:r>
       <w:r>
         <w:rPr>
           <w:rFonts w:ascii="Sakkal Majalla" w:hAnsi="Sakkal Majalla" w:cs="Sakkal Majalla"/>
@@ -3444,126 +3530,10 @@
           <w:color w:val="1F497D"/>
           <w:sz w:val="28"/>
           <w:szCs w:val="28"/>
-          <w:rtl/>
-          <w:lang w:bidi="ar-SY"/>
-        </w:rPr>
-        <w:t xml:space="preserve">معرض الصور </w:t>
-      </w:r>
-      <w:r>
-        <w:rPr>
-          <w:rFonts w:ascii="Sakkal Majalla" w:hAnsi="Sakkal Majalla" w:cs="Sakkal Majalla"/>
-          <w:b/>
-          <w:bCs/>
-          <w:color w:val="1F497D"/>
-          <w:sz w:val="28"/>
-          <w:szCs w:val="28"/>
-          <w:lang w:bidi="ar-SY"/>
-        </w:rPr>
-        <w:t xml:space="preserve"> link</w:t>
-      </w:r>
-    </w:p>
-    <w:p>
-      <w:pPr>
-        <w:bidi/>
-        <w:rPr>
-          <w:rFonts w:ascii="Sakkal Majalla" w:hAnsi="Sakkal Majalla" w:cs="Sakkal Majalla"/>
-          <w:color w:val="1F497D"/>
-          <w:sz w:val="28"/>
-          <w:szCs w:val="28"/>
-          <w:rtl/>
-          <w:lang w:bidi="ar-SY"/>
-        </w:rPr>
-      </w:pPr>
-    </w:p>
-    <w:p>
-      <w:pPr>
-        <w:bidi/>
-        <w:rPr>
-          <w:rFonts w:ascii="Sakkal Majalla" w:hAnsi="Sakkal Majalla" w:cs="Sakkal Majalla"/>
-          <w:b/>
-          <w:bCs/>
-          <w:color w:val="1F497D"/>
-          <w:sz w:val="28"/>
-          <w:szCs w:val="28"/>
-          <w:lang w:bidi="ar-SY"/>
-        </w:rPr>
-      </w:pPr>
-      <w:r>
-        <w:rPr>
-          <w:rFonts w:ascii="Sakkal Majalla" w:hAnsi="Sakkal Majalla" w:cs="Sakkal Majalla"/>
-          <w:b/>
-          <w:bCs/>
-          <w:color w:val="1F497D"/>
-          <w:sz w:val="28"/>
-          <w:szCs w:val="28"/>
-          <w:rtl/>
-          <w:lang w:bidi="ar-SY"/>
-        </w:rPr>
-        <w:t xml:space="preserve">زاوية الدخول إلى </w:t>
-      </w:r>
-      <w:r>
-        <w:rPr>
-          <w:rFonts w:ascii="Sakkal Majalla" w:hAnsi="Sakkal Majalla" w:cs="Sakkal Majalla"/>
-          <w:b/>
-          <w:bCs/>
-          <w:color w:val="1F497D"/>
-          <w:sz w:val="28"/>
-          <w:szCs w:val="28"/>
-        </w:rPr>
-        <w:t>Learnata</w:t>
-      </w:r>
-      <w:r>
-        <w:rPr>
-          <w:rFonts w:ascii="Sakkal Majalla" w:hAnsi="Sakkal Majalla" w:cs="Sakkal Majalla"/>
-          <w:b/>
-          <w:bCs/>
-          <w:color w:val="1F497D"/>
-          <w:sz w:val="28"/>
-          <w:szCs w:val="28"/>
-          <w:rtl/>
-        </w:rPr>
-        <w:t xml:space="preserve"> </w:t>
-      </w:r>
-      <w:r>
-        <w:rPr>
-          <w:rFonts w:ascii="Sakkal Majalla" w:hAnsi="Sakkal Majalla" w:cs="Sakkal Majalla"/>
-          <w:b/>
-          <w:bCs/>
-          <w:color w:val="1F497D"/>
-          <w:sz w:val="28"/>
-          <w:szCs w:val="28"/>
-          <w:rtl/>
-          <w:lang w:bidi="ar-SY"/>
-        </w:rPr>
-        <w:t>للطلاب وذويهم</w:t>
-      </w:r>
-      <w:r>
-        <w:rPr>
-          <w:rFonts w:ascii="Sakkal Majalla" w:hAnsi="Sakkal Majalla" w:cs="Sakkal Majalla" w:hint="cs"/>
-          <w:b/>
-          <w:bCs/>
-          <w:color w:val="1F497D"/>
-          <w:sz w:val="28"/>
-          <w:szCs w:val="28"/>
-          <w:rtl/>
-          <w:lang w:bidi="ar-SY"/>
-        </w:rPr>
-        <w:t xml:space="preserve"> </w:t>
-      </w:r>
-      <w:r>
-        <w:rPr>
-          <w:rFonts w:ascii="Sakkal Majalla" w:hAnsi="Sakkal Majalla" w:cs="Sakkal Majalla"/>
-          <w:b/>
-          <w:bCs/>
-          <w:color w:val="1F497D"/>
-          <w:sz w:val="28"/>
-          <w:szCs w:val="28"/>
           <w:lang w:bidi="ar-SY"/>
         </w:rPr>
         <w:t>link</w:t>
       </w:r>
-      <w:bookmarkStart w:id="0" w:name="_GoBack"/>
-      <w:bookmarkEnd w:id="0"/>
     </w:p>
     <w:p>
       <w:pPr>
@@ -4247,7 +4217,29 @@
           <w:sz w:val="24"/>
           <w:szCs w:val="24"/>
         </w:rPr>
-        <w:t>Front End Technologies (HTML5, CSS3 , JS):</w:t>
+        <w:t xml:space="preserve">Front End Technologies (HTML5, </w:t>
+      </w:r>
+      <w:proofErr w:type="gramStart"/>
+      <w:r>
+        <w:rPr>
+          <w:rFonts w:ascii="Calibri Light" w:hAnsi="Calibri Light"/>
+          <w:b/>
+          <w:bCs/>
+          <w:sz w:val="24"/>
+          <w:szCs w:val="24"/>
+        </w:rPr>
+        <w:t>CSS3 ,</w:t>
+      </w:r>
+      <w:proofErr w:type="gramEnd"/>
+      <w:r>
+        <w:rPr>
+          <w:rFonts w:ascii="Calibri Light" w:hAnsi="Calibri Light"/>
+          <w:b/>
+          <w:bCs/>
+          <w:sz w:val="24"/>
+          <w:szCs w:val="24"/>
+        </w:rPr>
+        <w:t xml:space="preserve"> JS):</w:t>
       </w:r>
     </w:p>
     <w:p>
@@ -4265,13 +4257,23 @@
           <w:szCs w:val="24"/>
         </w:rPr>
       </w:pPr>
-      <w:r>
-        <w:rPr>
-          <w:rFonts w:ascii="Calibri Light" w:hAnsi="Calibri Light"/>
-          <w:sz w:val="24"/>
-          <w:szCs w:val="24"/>
-        </w:rPr>
-        <w:t>create pixel-perfect, clean, semantic, highly accessible cross-browser and cross-platform compatible code.</w:t>
+      <w:proofErr w:type="gramStart"/>
+      <w:r>
+        <w:rPr>
+          <w:rFonts w:ascii="Calibri Light" w:hAnsi="Calibri Light"/>
+          <w:sz w:val="24"/>
+          <w:szCs w:val="24"/>
+        </w:rPr>
+        <w:t>create</w:t>
+      </w:r>
+      <w:proofErr w:type="gramEnd"/>
+      <w:r>
+        <w:rPr>
+          <w:rFonts w:ascii="Calibri Light" w:hAnsi="Calibri Light"/>
+          <w:sz w:val="24"/>
+          <w:szCs w:val="24"/>
+        </w:rPr>
+        <w:t xml:space="preserve"> pixel-perfect, clean, semantic, highly accessible cross-browser and cross-platform compatible code.</w:t>
       </w:r>
     </w:p>
     <w:p>
@@ -4319,7 +4321,25 @@
           <w:sz w:val="24"/>
           <w:szCs w:val="24"/>
         </w:rPr>
-        <w:t>Effects &amp; Animations: We use JavaScript frameworks, including jQuery &amp; TweenMax and CSS Animation</w:t>
+        <w:t xml:space="preserve">Effects &amp; Animations: We use JavaScript frameworks, including jQuery &amp; </w:t>
+      </w:r>
+      <w:proofErr w:type="spellStart"/>
+      <w:r>
+        <w:rPr>
+          <w:rFonts w:ascii="Calibri Light" w:hAnsi="Calibri Light"/>
+          <w:sz w:val="24"/>
+          <w:szCs w:val="24"/>
+        </w:rPr>
+        <w:t>TweenMax</w:t>
+      </w:r>
+      <w:proofErr w:type="spellEnd"/>
+      <w:r>
+        <w:rPr>
+          <w:rFonts w:ascii="Calibri Light" w:hAnsi="Calibri Light"/>
+          <w:sz w:val="24"/>
+          <w:szCs w:val="24"/>
+        </w:rPr>
+        <w:t xml:space="preserve"> and CSS Animation</w:t>
       </w:r>
     </w:p>
     <w:p>
@@ -4397,13 +4417,23 @@
           <w:szCs w:val="24"/>
         </w:rPr>
       </w:pPr>
-      <w:r>
-        <w:rPr>
-          <w:rFonts w:ascii="Calibri Light" w:hAnsi="Calibri Light"/>
-          <w:sz w:val="24"/>
-          <w:szCs w:val="24"/>
-        </w:rPr>
-        <w:t>highly accessible, SEO Friendly HTML in addition to the latest techniques such as the Open Graph protocol, Twitter Cards, Rich Snippets ( Schema.org ) , ...etc..</w:t>
+      <w:proofErr w:type="gramStart"/>
+      <w:r>
+        <w:rPr>
+          <w:rFonts w:ascii="Calibri Light" w:hAnsi="Calibri Light"/>
+          <w:sz w:val="24"/>
+          <w:szCs w:val="24"/>
+        </w:rPr>
+        <w:t>highly</w:t>
+      </w:r>
+      <w:proofErr w:type="gramEnd"/>
+      <w:r>
+        <w:rPr>
+          <w:rFonts w:ascii="Calibri Light" w:hAnsi="Calibri Light"/>
+          <w:sz w:val="24"/>
+          <w:szCs w:val="24"/>
+        </w:rPr>
+        <w:t xml:space="preserve"> accessible, SEO Friendly HTML in addition to the latest techniques such as the Open Graph protocol, Twitter Cards, Rich Snippets ( Schema.org ) , ...etc..</w:t>
       </w:r>
     </w:p>
     <w:p>
@@ -4427,7 +4457,25 @@
           <w:sz w:val="24"/>
           <w:szCs w:val="24"/>
         </w:rPr>
-        <w:t>Full control on every SEO element in all pages (URLs, meta titles, meta description, URL redirect etc….).</w:t>
+        <w:t xml:space="preserve">Full control on every SEO element in all pages (URLs, </w:t>
+      </w:r>
+      <w:proofErr w:type="gramStart"/>
+      <w:r>
+        <w:rPr>
+          <w:rFonts w:ascii="Calibri Light" w:hAnsi="Calibri Light"/>
+          <w:sz w:val="24"/>
+          <w:szCs w:val="24"/>
+        </w:rPr>
+        <w:t>meta</w:t>
+      </w:r>
+      <w:proofErr w:type="gramEnd"/>
+      <w:r>
+        <w:rPr>
+          <w:rFonts w:ascii="Calibri Light" w:hAnsi="Calibri Light"/>
+          <w:sz w:val="24"/>
+          <w:szCs w:val="24"/>
+        </w:rPr>
+        <w:t xml:space="preserve"> titles, meta description, URL redirect etc….).</w:t>
       </w:r>
     </w:p>
     <w:p>
@@ -4445,13 +4493,23 @@
           <w:szCs w:val="24"/>
         </w:rPr>
       </w:pPr>
-      <w:r>
-        <w:rPr>
-          <w:rFonts w:ascii="Calibri Light" w:hAnsi="Calibri Light"/>
-          <w:sz w:val="24"/>
-          <w:szCs w:val="24"/>
-        </w:rPr>
-        <w:t>website management and monitoring using Google Webmaster Tools, Google Analytics.</w:t>
+      <w:proofErr w:type="gramStart"/>
+      <w:r>
+        <w:rPr>
+          <w:rFonts w:ascii="Calibri Light" w:hAnsi="Calibri Light"/>
+          <w:sz w:val="24"/>
+          <w:szCs w:val="24"/>
+        </w:rPr>
+        <w:t>website</w:t>
+      </w:r>
+      <w:proofErr w:type="gramEnd"/>
+      <w:r>
+        <w:rPr>
+          <w:rFonts w:ascii="Calibri Light" w:hAnsi="Calibri Light"/>
+          <w:sz w:val="24"/>
+          <w:szCs w:val="24"/>
+        </w:rPr>
+        <w:t xml:space="preserve"> management and monitoring using Google Webmaster Tools, Google Analytics.</w:t>
       </w:r>
     </w:p>
     <w:p>
@@ -4529,13 +4587,41 @@
           <w:szCs w:val="24"/>
         </w:rPr>
       </w:pPr>
-      <w:r>
-        <w:rPr>
-          <w:rFonts w:ascii="Calibri Light" w:hAnsi="Calibri Light"/>
-          <w:sz w:val="24"/>
-          <w:szCs w:val="24"/>
-        </w:rPr>
-        <w:t>YSlow, Google PageSpeed for webpage speed and performance</w:t>
+      <w:proofErr w:type="spellStart"/>
+      <w:r>
+        <w:rPr>
+          <w:rFonts w:ascii="Calibri Light" w:hAnsi="Calibri Light"/>
+          <w:sz w:val="24"/>
+          <w:szCs w:val="24"/>
+        </w:rPr>
+        <w:t>YSlow</w:t>
+      </w:r>
+      <w:proofErr w:type="spellEnd"/>
+      <w:r>
+        <w:rPr>
+          <w:rFonts w:ascii="Calibri Light" w:hAnsi="Calibri Light"/>
+          <w:sz w:val="24"/>
+          <w:szCs w:val="24"/>
+        </w:rPr>
+        <w:t xml:space="preserve">, Google </w:t>
+      </w:r>
+      <w:proofErr w:type="spellStart"/>
+      <w:r>
+        <w:rPr>
+          <w:rFonts w:ascii="Calibri Light" w:hAnsi="Calibri Light"/>
+          <w:sz w:val="24"/>
+          <w:szCs w:val="24"/>
+        </w:rPr>
+        <w:t>PageSpeed</w:t>
+      </w:r>
+      <w:proofErr w:type="spellEnd"/>
+      <w:r>
+        <w:rPr>
+          <w:rFonts w:ascii="Calibri Light" w:hAnsi="Calibri Light"/>
+          <w:sz w:val="24"/>
+          <w:szCs w:val="24"/>
+        </w:rPr>
+        <w:t xml:space="preserve"> for webpage speed and performance</w:t>
       </w:r>
     </w:p>
     <w:p>
@@ -4680,7 +4766,43 @@
           <w:sz w:val="24"/>
           <w:szCs w:val="24"/>
         </w:rPr>
-        <w:t>MVC PHP Frameworks ( Zend Framework with Zend Coding Style )</w:t>
+        <w:t xml:space="preserve">MVC PHP Frameworks ( </w:t>
+      </w:r>
+      <w:proofErr w:type="spellStart"/>
+      <w:r>
+        <w:rPr>
+          <w:rFonts w:ascii="Calibri Light" w:hAnsi="Calibri Light"/>
+          <w:sz w:val="24"/>
+          <w:szCs w:val="24"/>
+        </w:rPr>
+        <w:t>Zend</w:t>
+      </w:r>
+      <w:proofErr w:type="spellEnd"/>
+      <w:r>
+        <w:rPr>
+          <w:rFonts w:ascii="Calibri Light" w:hAnsi="Calibri Light"/>
+          <w:sz w:val="24"/>
+          <w:szCs w:val="24"/>
+        </w:rPr>
+        <w:t xml:space="preserve"> Framework with </w:t>
+      </w:r>
+      <w:proofErr w:type="spellStart"/>
+      <w:r>
+        <w:rPr>
+          <w:rFonts w:ascii="Calibri Light" w:hAnsi="Calibri Light"/>
+          <w:sz w:val="24"/>
+          <w:szCs w:val="24"/>
+        </w:rPr>
+        <w:t>Zend</w:t>
+      </w:r>
+      <w:proofErr w:type="spellEnd"/>
+      <w:r>
+        <w:rPr>
+          <w:rFonts w:ascii="Calibri Light" w:hAnsi="Calibri Light"/>
+          <w:sz w:val="24"/>
+          <w:szCs w:val="24"/>
+        </w:rPr>
+        <w:t xml:space="preserve"> Coding Style )</w:t>
       </w:r>
     </w:p>
     <w:p>
@@ -4704,7 +4826,25 @@
           <w:sz w:val="24"/>
           <w:szCs w:val="24"/>
         </w:rPr>
-        <w:t>Experience working with third party APIs ( Google API, Facebook API , Twitter API , etc..)</w:t>
+        <w:t xml:space="preserve">Experience working with third party APIs </w:t>
+      </w:r>
+      <w:proofErr w:type="gramStart"/>
+      <w:r>
+        <w:rPr>
+          <w:rFonts w:ascii="Calibri Light" w:hAnsi="Calibri Light"/>
+          <w:sz w:val="24"/>
+          <w:szCs w:val="24"/>
+        </w:rPr>
+        <w:t>( Google</w:t>
+      </w:r>
+      <w:proofErr w:type="gramEnd"/>
+      <w:r>
+        <w:rPr>
+          <w:rFonts w:ascii="Calibri Light" w:hAnsi="Calibri Light"/>
+          <w:sz w:val="24"/>
+          <w:szCs w:val="24"/>
+        </w:rPr>
+        <w:t xml:space="preserve"> API, Facebook API , Twitter API , etc..)</w:t>
       </w:r>
     </w:p>
     <w:p>
@@ -4728,7 +4868,71 @@
           <w:sz w:val="24"/>
           <w:szCs w:val="24"/>
         </w:rPr>
-        <w:t>Experience working with Online Payment Gateways ( SageGate, PayPal, PayTabs, authorize.net, CyberSource ,etc..)</w:t>
+        <w:t xml:space="preserve">Experience working with Online Payment Gateways </w:t>
+      </w:r>
+      <w:proofErr w:type="gramStart"/>
+      <w:r>
+        <w:rPr>
+          <w:rFonts w:ascii="Calibri Light" w:hAnsi="Calibri Light"/>
+          <w:sz w:val="24"/>
+          <w:szCs w:val="24"/>
+        </w:rPr>
+        <w:t xml:space="preserve">( </w:t>
+      </w:r>
+      <w:proofErr w:type="spellStart"/>
+      <w:r>
+        <w:rPr>
+          <w:rFonts w:ascii="Calibri Light" w:hAnsi="Calibri Light"/>
+          <w:sz w:val="24"/>
+          <w:szCs w:val="24"/>
+        </w:rPr>
+        <w:t>SageGate</w:t>
+      </w:r>
+      <w:proofErr w:type="spellEnd"/>
+      <w:proofErr w:type="gramEnd"/>
+      <w:r>
+        <w:rPr>
+          <w:rFonts w:ascii="Calibri Light" w:hAnsi="Calibri Light"/>
+          <w:sz w:val="24"/>
+          <w:szCs w:val="24"/>
+        </w:rPr>
+        <w:t xml:space="preserve">, PayPal, </w:t>
+      </w:r>
+      <w:proofErr w:type="spellStart"/>
+      <w:r>
+        <w:rPr>
+          <w:rFonts w:ascii="Calibri Light" w:hAnsi="Calibri Light"/>
+          <w:sz w:val="24"/>
+          <w:szCs w:val="24"/>
+        </w:rPr>
+        <w:t>PayTabs</w:t>
+      </w:r>
+      <w:proofErr w:type="spellEnd"/>
+      <w:r>
+        <w:rPr>
+          <w:rFonts w:ascii="Calibri Light" w:hAnsi="Calibri Light"/>
+          <w:sz w:val="24"/>
+          <w:szCs w:val="24"/>
+        </w:rPr>
+        <w:t xml:space="preserve">, authorize.net, </w:t>
+      </w:r>
+      <w:proofErr w:type="spellStart"/>
+      <w:r>
+        <w:rPr>
+          <w:rFonts w:ascii="Calibri Light" w:hAnsi="Calibri Light"/>
+          <w:sz w:val="24"/>
+          <w:szCs w:val="24"/>
+        </w:rPr>
+        <w:t>CyberSource</w:t>
+      </w:r>
+      <w:proofErr w:type="spellEnd"/>
+      <w:r>
+        <w:rPr>
+          <w:rFonts w:ascii="Calibri Light" w:hAnsi="Calibri Light"/>
+          <w:sz w:val="24"/>
+          <w:szCs w:val="24"/>
+        </w:rPr>
+        <w:t xml:space="preserve"> ,etc..)</w:t>
       </w:r>
     </w:p>
     <w:p>
@@ -4752,8 +4956,18 @@
           <w:sz w:val="24"/>
           <w:szCs w:val="24"/>
         </w:rPr>
-        <w:t>For image processing: ImageMagick</w:t>
-      </w:r>
+        <w:t xml:space="preserve">For image processing: </w:t>
+      </w:r>
+      <w:proofErr w:type="spellStart"/>
+      <w:r>
+        <w:rPr>
+          <w:rFonts w:ascii="Calibri Light" w:hAnsi="Calibri Light"/>
+          <w:sz w:val="24"/>
+          <w:szCs w:val="24"/>
+        </w:rPr>
+        <w:t>ImageMagick</w:t>
+      </w:r>
+      <w:proofErr w:type="spellEnd"/>
     </w:p>
     <w:p>
       <w:pPr>
@@ -5192,16 +5406,73 @@
     <w:p>
       <w:pPr>
         <w:rPr>
-          <w:rtl/>
-          <w:lang w:bidi="ar-SY"/>
-        </w:rPr>
-      </w:pPr>
-      <w:r>
-        <w:rPr>
-          <w:lang w:bidi="ar-SY"/>
-        </w:rPr>
-        <w:t>https://ar.wikipedia.org/wiki/%D9%82%D8%A7%D8%A6%D9%85%D8%A9_%D8%A7%D9%84%D8%AC%D8%A7%D9%85%D8%B9%D8%A7%D8%AA_%D8%A7%D9%84%D8%B9%D8%B1%D8%A8%D9%8A%D8%A9</w:t>
-      </w:r>
+          <w:lang w:bidi="ar-SY"/>
+        </w:rPr>
+      </w:pPr>
+      <w:hyperlink r:id="rId15" w:history="1">
+        <w:r>
+          <w:rPr>
+            <w:rStyle w:val="Hyperlink"/>
+            <w:lang w:bidi="ar-SY"/>
+          </w:rPr>
+          <w:t>https://ar.wikipedia.org/wiki/%D9%82%D8%A7%D8%A6%D9%85%D8%A9_%D8%A7%D9%84%D8%AC%D8%A7%D9%85%D8%B9%D8%A7%D8%AA_%D8%A7%D9%84%D8%B9%D8%B1%D8%A8%D9%8A%D8%A9</w:t>
+        </w:r>
+      </w:hyperlink>
+    </w:p>
+    <w:p>
+      <w:pPr>
+        <w:rPr>
+          <w:lang w:bidi="ar-SY"/>
+        </w:rPr>
+      </w:pPr>
+    </w:p>
+    <w:p>
+      <w:pPr>
+        <w:rPr>
+          <w:lang w:bidi="ar-SY"/>
+        </w:rPr>
+      </w:pPr>
+      <w:r>
+        <w:rPr>
+          <w:lang w:bidi="ar-SY"/>
+        </w:rPr>
+        <w:t>Theme</w:t>
+      </w:r>
+    </w:p>
+    <w:p>
+      <w:pPr>
+        <w:rPr>
+          <w:lang w:bidi="ar-SY"/>
+        </w:rPr>
+      </w:pPr>
+    </w:p>
+    <w:p>
+      <w:pPr>
+        <w:rPr>
+          <w:lang w:bidi="ar-SY"/>
+        </w:rPr>
+      </w:pPr>
+      <w:r>
+        <w:rPr>
+          <w:lang w:bidi="ar-SY"/>
+        </w:rPr>
+        <w:t>http://kodesolution.com/demo/personal/s/studypress/v5.0/demo/</w:t>
+      </w:r>
+    </w:p>
+    <w:p>
+      <w:pPr>
+        <w:rPr>
+          <w:lang w:bidi="ar-SY"/>
+        </w:rPr>
+      </w:pPr>
+      <w:r>
+        <w:rPr>
+          <w:lang w:bidi="ar-SY"/>
+        </w:rPr>
+        <w:t>http://kodesolution.com/demo/personal/s/studypress/v5.0/demo/index-mp-layout6.html</w:t>
+      </w:r>
+      <w:bookmarkStart w:id="0" w:name="_GoBack"/>
+      <w:bookmarkEnd w:id="0"/>
     </w:p>
     <w:sectPr>
       <w:pgSz w:w="12240" w:h="15840"/>

</xml_diff>